<commit_message>
Wall Stress\Unit16\16.3.docx Wall Stress\Unit16\16.3.txt
</commit_message>
<xml_diff>
--- a/Wall Stress/Unit16/16.3.docx
+++ b/Wall Stress/Unit16/16.3.docx
@@ -2550,20 +2550,34 @@
         </w:rPr>
         <w:t xml:space="preserve"> laptop is small</w:t>
       </w:r>
-    </w:p>
-    <w:p>
-      <w:pPr>
-        <w:rPr>
-          <w:rFonts w:ascii="Times New Roman" w:hAnsi="Times New Roman" w:cs="Times New Roman"/>
-          <w:b/>
-        </w:rPr>
-      </w:pPr>
-      <w:r>
-        <w:rPr>
-          <w:rFonts w:ascii="Times New Roman" w:hAnsi="Times New Roman" w:cs="Times New Roman"/>
-          <w:b/>
-        </w:rPr>
-        <w:t>Yes, it is</w:t>
+      <w:r>
+        <w:rPr>
+          <w:rFonts w:ascii="Times New Roman" w:hAnsi="Times New Roman" w:cs="Times New Roman"/>
+          <w:b/>
+        </w:rPr>
+        <w:t>.</w:t>
+      </w:r>
+    </w:p>
+    <w:p>
+      <w:pPr>
+        <w:rPr>
+          <w:rFonts w:ascii="Times New Roman" w:hAnsi="Times New Roman" w:cs="Times New Roman"/>
+          <w:b/>
+        </w:rPr>
+      </w:pPr>
+      <w:r>
+        <w:rPr>
+          <w:rFonts w:ascii="Times New Roman" w:hAnsi="Times New Roman" w:cs="Times New Roman"/>
+          <w:b/>
+        </w:rPr>
+        <w:t>Yes, it’</w:t>
+      </w:r>
+      <w:r>
+        <w:rPr>
+          <w:rFonts w:ascii="Times New Roman" w:hAnsi="Times New Roman" w:cs="Times New Roman"/>
+          <w:b/>
+        </w:rPr>
+        <w:t>s</w:t>
       </w:r>
       <w:r>
         <w:rPr>
@@ -2642,7 +2656,14 @@
           <w:rFonts w:ascii="Times New Roman" w:hAnsi="Times New Roman" w:cs="Times New Roman"/>
           <w:b/>
         </w:rPr>
-        <w:t>it is so heavy</w:t>
+        <w:t>it’</w:t>
+      </w:r>
+      <w:r>
+        <w:rPr>
+          <w:rFonts w:ascii="Times New Roman" w:hAnsi="Times New Roman" w:cs="Times New Roman"/>
+          <w:b/>
+        </w:rPr>
+        <w:t>s so heavy</w:t>
       </w:r>
     </w:p>
     <w:p>
@@ -2860,7 +2881,6 @@
         </w:rPr>
         <w:t xml:space="preserve">. </w:t>
       </w:r>
-      <w:bookmarkStart w:id="12" w:name="_GoBack"/>
       <w:r>
         <w:rPr>
           <w:rFonts w:ascii="Times New Roman" w:hAnsi="Times New Roman" w:cs="Times New Roman"/>
@@ -2869,7 +2889,6 @@
         <w:t>They are cheap</w:t>
       </w:r>
     </w:p>
-    <w:bookmarkEnd w:id="12"/>
     <w:p>
       <w:pPr>
         <w:rPr>
@@ -3011,6 +3030,95 @@
         </w:rPr>
         <w:t>Macro and khae want to buy a new laptop</w:t>
       </w:r>
+      <w:r>
+        <w:rPr>
+          <w:rFonts w:ascii="Times New Roman" w:hAnsi="Times New Roman" w:cs="Times New Roman"/>
+        </w:rPr>
+        <w:t>.</w:t>
+      </w:r>
+      <w:r>
+        <w:rPr>
+          <w:rFonts w:ascii="Times New Roman" w:hAnsi="Times New Roman" w:cs="Times New Roman"/>
+        </w:rPr>
+        <w:br/>
+      </w:r>
+    </w:p>
+    <w:p>
+      <w:pPr>
+        <w:rPr>
+          <w:rFonts w:ascii="Times New Roman" w:hAnsi="Times New Roman" w:cs="Times New Roman"/>
+        </w:rPr>
+      </w:pPr>
+      <w:r>
+        <w:rPr>
+          <w:rFonts w:ascii="Times New Roman" w:hAnsi="Times New Roman" w:cs="Times New Roman"/>
+        </w:rPr>
+        <w:t>What does Khae say about her computer?</w:t>
+      </w:r>
+    </w:p>
+    <w:p>
+      <w:pPr>
+        <w:pStyle w:val="ListParagraph"/>
+        <w:numPr>
+          <w:ilvl w:val="0"/>
+          <w:numId w:val="13"/>
+        </w:numPr>
+        <w:rPr>
+          <w:rFonts w:ascii="Times New Roman" w:hAnsi="Times New Roman" w:cs="Times New Roman"/>
+        </w:rPr>
+      </w:pPr>
+      <w:r>
+        <w:rPr>
+          <w:rFonts w:ascii="Times New Roman" w:hAnsi="Times New Roman" w:cs="Times New Roman"/>
+        </w:rPr>
+        <w:t>It’s not big.</w:t>
+      </w:r>
+    </w:p>
+    <w:p>
+      <w:pPr>
+        <w:rPr>
+          <w:rFonts w:ascii="Times New Roman" w:hAnsi="Times New Roman" w:cs="Times New Roman"/>
+        </w:rPr>
+      </w:pPr>
+      <w:r>
+        <w:rPr>
+          <w:rFonts w:ascii="Times New Roman" w:hAnsi="Times New Roman" w:cs="Times New Roman"/>
+        </w:rPr>
+        <w:t>What does Marco say about his computer?</w:t>
+      </w:r>
+    </w:p>
+    <w:p>
+      <w:pPr>
+        <w:pStyle w:val="ListParagraph"/>
+        <w:numPr>
+          <w:ilvl w:val="0"/>
+          <w:numId w:val="12"/>
+        </w:numPr>
+        <w:rPr>
+          <w:rFonts w:ascii="Times New Roman" w:hAnsi="Times New Roman" w:cs="Times New Roman"/>
+        </w:rPr>
+      </w:pPr>
+      <w:r>
+        <w:rPr>
+          <w:rFonts w:ascii="Times New Roman" w:hAnsi="Times New Roman" w:cs="Times New Roman"/>
+        </w:rPr>
+        <w:t>It’s not new.</w:t>
+      </w:r>
+    </w:p>
+    <w:p>
+      <w:pPr>
+        <w:rPr>
+          <w:rFonts w:ascii="Times New Roman" w:hAnsi="Times New Roman" w:cs="Times New Roman"/>
+        </w:rPr>
+      </w:pPr>
+      <w:r>
+        <w:rPr>
+          <w:rFonts w:ascii="Times New Roman" w:hAnsi="Times New Roman" w:cs="Times New Roman"/>
+        </w:rPr>
+        <w:t>What does Aanya say about her computer?</w:t>
+      </w:r>
+      <w:bookmarkStart w:id="12" w:name="_GoBack"/>
+      <w:bookmarkEnd w:id="12"/>
     </w:p>
     <w:p>
       <w:pPr>
@@ -3151,7 +3259,7 @@
         <w:sz w:val="24"/>
         <w:szCs w:val="24"/>
       </w:rPr>
-      <w:t>6</w:t>
+      <w:t>5</w:t>
     </w:r>
     <w:r>
       <w:rPr>
@@ -4445,6 +4553,118 @@
       <w:start w:val="15"/>
       <w:numFmt w:val="bullet"/>
       <w:lvlText w:val=""/>
+      <w:lvlJc w:val="left"/>
+      <w:pPr>
+        <w:ind w:left="720" w:hanging="360"/>
+      </w:pPr>
+      <w:rPr>
+        <w:rFonts w:ascii="Wingdings" w:eastAsiaTheme="minorHAnsi" w:hAnsi="Wingdings" w:cs="Times New Roman" w:hint="default"/>
+      </w:rPr>
+    </w:lvl>
+    <w:lvl w:ilvl="1" w:tplc="04090003" w:tentative="1">
+      <w:start w:val="1"/>
+      <w:numFmt w:val="bullet"/>
+      <w:lvlText w:val="o"/>
+      <w:lvlJc w:val="left"/>
+      <w:pPr>
+        <w:ind w:left="1440" w:hanging="360"/>
+      </w:pPr>
+      <w:rPr>
+        <w:rFonts w:ascii="Courier New" w:hAnsi="Courier New" w:cs="Courier New" w:hint="default"/>
+      </w:rPr>
+    </w:lvl>
+    <w:lvl w:ilvl="2" w:tplc="04090005" w:tentative="1">
+      <w:start w:val="1"/>
+      <w:numFmt w:val="bullet"/>
+      <w:lvlText w:val=""/>
+      <w:lvlJc w:val="left"/>
+      <w:pPr>
+        <w:ind w:left="2160" w:hanging="360"/>
+      </w:pPr>
+      <w:rPr>
+        <w:rFonts w:ascii="Wingdings" w:hAnsi="Wingdings" w:hint="default"/>
+      </w:rPr>
+    </w:lvl>
+    <w:lvl w:ilvl="3" w:tplc="04090001" w:tentative="1">
+      <w:start w:val="1"/>
+      <w:numFmt w:val="bullet"/>
+      <w:lvlText w:val=""/>
+      <w:lvlJc w:val="left"/>
+      <w:pPr>
+        <w:ind w:left="2880" w:hanging="360"/>
+      </w:pPr>
+      <w:rPr>
+        <w:rFonts w:ascii="Symbol" w:hAnsi="Symbol" w:hint="default"/>
+      </w:rPr>
+    </w:lvl>
+    <w:lvl w:ilvl="4" w:tplc="04090003" w:tentative="1">
+      <w:start w:val="1"/>
+      <w:numFmt w:val="bullet"/>
+      <w:lvlText w:val="o"/>
+      <w:lvlJc w:val="left"/>
+      <w:pPr>
+        <w:ind w:left="3600" w:hanging="360"/>
+      </w:pPr>
+      <w:rPr>
+        <w:rFonts w:ascii="Courier New" w:hAnsi="Courier New" w:cs="Courier New" w:hint="default"/>
+      </w:rPr>
+    </w:lvl>
+    <w:lvl w:ilvl="5" w:tplc="04090005" w:tentative="1">
+      <w:start w:val="1"/>
+      <w:numFmt w:val="bullet"/>
+      <w:lvlText w:val=""/>
+      <w:lvlJc w:val="left"/>
+      <w:pPr>
+        <w:ind w:left="4320" w:hanging="360"/>
+      </w:pPr>
+      <w:rPr>
+        <w:rFonts w:ascii="Wingdings" w:hAnsi="Wingdings" w:hint="default"/>
+      </w:rPr>
+    </w:lvl>
+    <w:lvl w:ilvl="6" w:tplc="04090001" w:tentative="1">
+      <w:start w:val="1"/>
+      <w:numFmt w:val="bullet"/>
+      <w:lvlText w:val=""/>
+      <w:lvlJc w:val="left"/>
+      <w:pPr>
+        <w:ind w:left="5040" w:hanging="360"/>
+      </w:pPr>
+      <w:rPr>
+        <w:rFonts w:ascii="Symbol" w:hAnsi="Symbol" w:hint="default"/>
+      </w:rPr>
+    </w:lvl>
+    <w:lvl w:ilvl="7" w:tplc="04090003" w:tentative="1">
+      <w:start w:val="1"/>
+      <w:numFmt w:val="bullet"/>
+      <w:lvlText w:val="o"/>
+      <w:lvlJc w:val="left"/>
+      <w:pPr>
+        <w:ind w:left="5760" w:hanging="360"/>
+      </w:pPr>
+      <w:rPr>
+        <w:rFonts w:ascii="Courier New" w:hAnsi="Courier New" w:cs="Courier New" w:hint="default"/>
+      </w:rPr>
+    </w:lvl>
+    <w:lvl w:ilvl="8" w:tplc="04090005" w:tentative="1">
+      <w:start w:val="1"/>
+      <w:numFmt w:val="bullet"/>
+      <w:lvlText w:val=""/>
+      <w:lvlJc w:val="left"/>
+      <w:pPr>
+        <w:ind w:left="6480" w:hanging="360"/>
+      </w:pPr>
+      <w:rPr>
+        <w:rFonts w:ascii="Wingdings" w:hAnsi="Wingdings" w:hint="default"/>
+      </w:rPr>
+    </w:lvl>
+  </w:abstractNum>
+  <w:abstractNum w:abstractNumId="12">
+    <w:nsid w:val="7D5F718B"/>
+    <w:multiLevelType w:val="hybridMultilevel"/>
+    <w:tmpl w:val="A600E248"/>
+    <w:lvl w:ilvl="0" w:tplc="EE526F4E">
+      <w:numFmt w:val="bullet"/>
+      <w:lvlText w:val=""/>
       <w:lvlJc w:val="left"/>
       <w:pPr>
         <w:ind w:left="720" w:hanging="360"/>
@@ -4585,6 +4805,9 @@
   </w:num>
   <w:num w:numId="12">
     <w:abstractNumId w:val="2"/>
+  </w:num>
+  <w:num w:numId="13">
+    <w:abstractNumId w:val="12"/>
   </w:num>
 </w:numbering>
 </file>
@@ -4987,6 +5210,7 @@
   <w:style w:type="character" w:default="1" w:styleId="DefaultParagraphFont">
     <w:name w:val="Default Paragraph Font"/>
     <w:uiPriority w:val="1"/>
+    <w:semiHidden/>
     <w:unhideWhenUsed/>
   </w:style>
   <w:style w:type="table" w:default="1" w:styleId="TableNormal">

</xml_diff>

<commit_message>
Wall Stress\Unit16\16.1.docx Wall Stress\Unit16\16.2.docx Wall Stress\Unit16\16.3.docx
</commit_message>
<xml_diff>
--- a/Wall Stress/Unit16/16.3.docx
+++ b/Wall Stress/Unit16/16.3.docx
@@ -95,7 +95,25 @@
           <w:sz w:val="24"/>
           <w:szCs w:val="24"/>
         </w:rPr>
-        <w:t>What’s about your computer, Khae?</w:t>
+        <w:t xml:space="preserve">What’s about your computer, </w:t>
+      </w:r>
+      <w:proofErr w:type="spellStart"/>
+      <w:r>
+        <w:rPr>
+          <w:rFonts w:ascii="Times New Roman" w:hAnsi="Times New Roman" w:cs="Times New Roman"/>
+          <w:sz w:val="24"/>
+          <w:szCs w:val="24"/>
+        </w:rPr>
+        <w:t>Khae</w:t>
+      </w:r>
+      <w:proofErr w:type="spellEnd"/>
+      <w:r>
+        <w:rPr>
+          <w:rFonts w:ascii="Times New Roman" w:hAnsi="Times New Roman" w:cs="Times New Roman"/>
+          <w:sz w:val="24"/>
+          <w:szCs w:val="24"/>
+        </w:rPr>
+        <w:t>?</w:t>
       </w:r>
     </w:p>
     <w:p>
@@ -224,7 +242,27 @@
           <w:sz w:val="24"/>
           <w:szCs w:val="24"/>
         </w:rPr>
-        <w:t xml:space="preserve"> at the Company Company are broken</w:t>
+        <w:t xml:space="preserve"> at the Company </w:t>
+      </w:r>
+      <w:proofErr w:type="spellStart"/>
+      <w:r>
+        <w:rPr>
+          <w:rFonts w:ascii="Times New Roman" w:hAnsi="Times New Roman" w:cs="Times New Roman"/>
+          <w:b/>
+          <w:sz w:val="24"/>
+          <w:szCs w:val="24"/>
+        </w:rPr>
+        <w:t>Company</w:t>
+      </w:r>
+      <w:proofErr w:type="spellEnd"/>
+      <w:r>
+        <w:rPr>
+          <w:rFonts w:ascii="Times New Roman" w:hAnsi="Times New Roman" w:cs="Times New Roman"/>
+          <w:b/>
+          <w:sz w:val="24"/>
+          <w:szCs w:val="24"/>
+        </w:rPr>
+        <w:t xml:space="preserve"> are broken</w:t>
       </w:r>
       <w:r>
         <w:rPr>
@@ -330,6 +368,7 @@
       <w:bookmarkStart w:id="7" w:name="OLE_LINK6"/>
       <w:bookmarkStart w:id="8" w:name="OLE_LINK7"/>
       <w:bookmarkStart w:id="9" w:name="OLE_LINK8"/>
+      <w:proofErr w:type="gramStart"/>
       <w:r>
         <w:rPr>
           <w:rFonts w:ascii="Times New Roman" w:hAnsi="Times New Roman" w:cs="Times New Roman"/>
@@ -344,6 +383,16 @@
       <w:bookmarkEnd w:id="7"/>
       <w:bookmarkEnd w:id="8"/>
       <w:bookmarkEnd w:id="9"/>
+      <w:r>
+        <w:rPr>
+          <w:rFonts w:ascii="Times New Roman" w:hAnsi="Times New Roman" w:cs="Times New Roman"/>
+          <w:b/>
+          <w:sz w:val="24"/>
+          <w:szCs w:val="24"/>
+        </w:rPr>
+        <w:t>.</w:t>
+      </w:r>
+      <w:proofErr w:type="gramEnd"/>
     </w:p>
     <w:p>
       <w:pPr>
@@ -674,13 +723,41 @@
           <w:szCs w:val="24"/>
         </w:rPr>
       </w:pPr>
-      <w:r>
-        <w:rPr>
-          <w:rFonts w:ascii="Times New Roman" w:hAnsi="Times New Roman" w:cs="Times New Roman"/>
-          <w:sz w:val="24"/>
-          <w:szCs w:val="24"/>
-        </w:rPr>
-        <w:t>Mr.Jones is in his office. Can you give hime this list?</w:t>
+      <w:proofErr w:type="spellStart"/>
+      <w:r>
+        <w:rPr>
+          <w:rFonts w:ascii="Times New Roman" w:hAnsi="Times New Roman" w:cs="Times New Roman"/>
+          <w:sz w:val="24"/>
+          <w:szCs w:val="24"/>
+        </w:rPr>
+        <w:t>Mr.Jones</w:t>
+      </w:r>
+      <w:proofErr w:type="spellEnd"/>
+      <w:r>
+        <w:rPr>
+          <w:rFonts w:ascii="Times New Roman" w:hAnsi="Times New Roman" w:cs="Times New Roman"/>
+          <w:sz w:val="24"/>
+          <w:szCs w:val="24"/>
+        </w:rPr>
+        <w:t xml:space="preserve"> is in his office. Can you give </w:t>
+      </w:r>
+      <w:proofErr w:type="spellStart"/>
+      <w:r>
+        <w:rPr>
+          <w:rFonts w:ascii="Times New Roman" w:hAnsi="Times New Roman" w:cs="Times New Roman"/>
+          <w:sz w:val="24"/>
+          <w:szCs w:val="24"/>
+        </w:rPr>
+        <w:t>hime</w:t>
+      </w:r>
+      <w:proofErr w:type="spellEnd"/>
+      <w:r>
+        <w:rPr>
+          <w:rFonts w:ascii="Times New Roman" w:hAnsi="Times New Roman" w:cs="Times New Roman"/>
+          <w:sz w:val="24"/>
+          <w:szCs w:val="24"/>
+        </w:rPr>
+        <w:t xml:space="preserve"> this list?</w:t>
       </w:r>
     </w:p>
     <w:p>
@@ -748,7 +825,25 @@
           <w:sz w:val="24"/>
           <w:szCs w:val="24"/>
         </w:rPr>
-        <w:t>We have to go to the airport. Can you dive us in your car?</w:t>
+        <w:t xml:space="preserve">We have to go to the airport. Can you </w:t>
+      </w:r>
+      <w:proofErr w:type="spellStart"/>
+      <w:r>
+        <w:rPr>
+          <w:rFonts w:ascii="Times New Roman" w:hAnsi="Times New Roman" w:cs="Times New Roman"/>
+          <w:sz w:val="24"/>
+          <w:szCs w:val="24"/>
+        </w:rPr>
+        <w:t>dive</w:t>
+      </w:r>
+      <w:proofErr w:type="spellEnd"/>
+      <w:r>
+        <w:rPr>
+          <w:rFonts w:ascii="Times New Roman" w:hAnsi="Times New Roman" w:cs="Times New Roman"/>
+          <w:sz w:val="24"/>
+          <w:szCs w:val="24"/>
+        </w:rPr>
+        <w:t xml:space="preserve"> us in your car?</w:t>
       </w:r>
     </w:p>
     <w:p>
@@ -768,39 +863,73 @@
         <w:lastRenderedPageBreak/>
         <w:t>Can you help us? We have to fix all of the computers today</w:t>
       </w:r>
-    </w:p>
-    <w:p>
-      <w:pPr>
-        <w:rPr>
-          <w:rFonts w:ascii="Times New Roman" w:hAnsi="Times New Roman" w:cs="Times New Roman"/>
-          <w:sz w:val="24"/>
-          <w:szCs w:val="24"/>
-        </w:rPr>
-      </w:pPr>
-      <w:r>
-        <w:rPr>
-          <w:rFonts w:ascii="Times New Roman" w:hAnsi="Times New Roman" w:cs="Times New Roman"/>
-          <w:sz w:val="24"/>
-          <w:szCs w:val="24"/>
-        </w:rPr>
-        <w:t>That is Ms.Ellis. You can tell her your name</w:t>
-      </w:r>
-    </w:p>
-    <w:p>
-      <w:pPr>
-        <w:rPr>
-          <w:rFonts w:ascii="Times New Roman" w:hAnsi="Times New Roman" w:cs="Times New Roman"/>
-          <w:sz w:val="24"/>
-          <w:szCs w:val="24"/>
-        </w:rPr>
-      </w:pPr>
-      <w:r>
-        <w:rPr>
-          <w:rFonts w:ascii="Times New Roman" w:hAnsi="Times New Roman" w:cs="Times New Roman"/>
-          <w:sz w:val="24"/>
-          <w:szCs w:val="24"/>
-        </w:rPr>
-        <w:t>I want to give you something nice for your bithday</w:t>
+      <w:r>
+        <w:rPr>
+          <w:rFonts w:ascii="Times New Roman" w:hAnsi="Times New Roman" w:cs="Times New Roman"/>
+          <w:sz w:val="24"/>
+          <w:szCs w:val="24"/>
+        </w:rPr>
+        <w:t>.</w:t>
+      </w:r>
+    </w:p>
+    <w:p>
+      <w:pPr>
+        <w:rPr>
+          <w:rFonts w:ascii="Times New Roman" w:hAnsi="Times New Roman" w:cs="Times New Roman"/>
+          <w:sz w:val="24"/>
+          <w:szCs w:val="24"/>
+        </w:rPr>
+      </w:pPr>
+      <w:r>
+        <w:rPr>
+          <w:rFonts w:ascii="Times New Roman" w:hAnsi="Times New Roman" w:cs="Times New Roman"/>
+          <w:sz w:val="24"/>
+          <w:szCs w:val="24"/>
+        </w:rPr>
+        <w:t xml:space="preserve">That is </w:t>
+      </w:r>
+      <w:proofErr w:type="spellStart"/>
+      <w:r>
+        <w:rPr>
+          <w:rFonts w:ascii="Times New Roman" w:hAnsi="Times New Roman" w:cs="Times New Roman"/>
+          <w:sz w:val="24"/>
+          <w:szCs w:val="24"/>
+        </w:rPr>
+        <w:t>Ms.Ellis</w:t>
+      </w:r>
+      <w:proofErr w:type="spellEnd"/>
+      <w:r>
+        <w:rPr>
+          <w:rFonts w:ascii="Times New Roman" w:hAnsi="Times New Roman" w:cs="Times New Roman"/>
+          <w:sz w:val="24"/>
+          <w:szCs w:val="24"/>
+        </w:rPr>
+        <w:t>. You can tell her your name</w:t>
+      </w:r>
+    </w:p>
+    <w:p>
+      <w:pPr>
+        <w:rPr>
+          <w:rFonts w:ascii="Times New Roman" w:hAnsi="Times New Roman" w:cs="Times New Roman"/>
+          <w:sz w:val="24"/>
+          <w:szCs w:val="24"/>
+        </w:rPr>
+      </w:pPr>
+      <w:r>
+        <w:rPr>
+          <w:rFonts w:ascii="Times New Roman" w:hAnsi="Times New Roman" w:cs="Times New Roman"/>
+          <w:sz w:val="24"/>
+          <w:szCs w:val="24"/>
+        </w:rPr>
+        <w:t xml:space="preserve">I want to give you something nice for your </w:t>
+      </w:r>
+      <w:r>
+        <w:rPr>
+          <w:rFonts w:ascii="Times New Roman" w:hAnsi="Times New Roman" w:cs="Times New Roman"/>
+          <w:sz w:val="24"/>
+          <w:szCs w:val="24"/>
+        </w:rPr>
+        <w:t>birthday.</w:t>
       </w:r>
     </w:p>
     <w:p>
@@ -992,13 +1121,23 @@
           <w:szCs w:val="24"/>
         </w:rPr>
       </w:pPr>
-      <w:r>
-        <w:rPr>
-          <w:rFonts w:ascii="Times New Roman" w:hAnsi="Times New Roman" w:cs="Times New Roman"/>
-          <w:sz w:val="24"/>
-          <w:szCs w:val="24"/>
-        </w:rPr>
-        <w:t>Tod, My computer is not working.</w:t>
+      <w:proofErr w:type="spellStart"/>
+      <w:r>
+        <w:rPr>
+          <w:rFonts w:ascii="Times New Roman" w:hAnsi="Times New Roman" w:cs="Times New Roman"/>
+          <w:sz w:val="24"/>
+          <w:szCs w:val="24"/>
+        </w:rPr>
+        <w:t>Tod</w:t>
+      </w:r>
+      <w:proofErr w:type="spellEnd"/>
+      <w:r>
+        <w:rPr>
+          <w:rFonts w:ascii="Times New Roman" w:hAnsi="Times New Roman" w:cs="Times New Roman"/>
+          <w:sz w:val="24"/>
+          <w:szCs w:val="24"/>
+        </w:rPr>
+        <w:t>, My computer is not working.</w:t>
       </w:r>
     </w:p>
     <w:p>
@@ -1132,7 +1271,16 @@
           <w:sz w:val="24"/>
           <w:szCs w:val="24"/>
         </w:rPr>
-        <w:t>Can you tell us their names after the IT people fix the computers</w:t>
+        <w:t xml:space="preserve">Can you tell us their names after the IT people fix the </w:t>
+      </w:r>
+      <w:proofErr w:type="gramStart"/>
+      <w:r>
+        <w:rPr>
+          <w:rFonts w:ascii="Times New Roman" w:hAnsi="Times New Roman" w:cs="Times New Roman"/>
+          <w:sz w:val="24"/>
+          <w:szCs w:val="24"/>
+        </w:rPr>
+        <w:t>computers</w:t>
       </w:r>
       <w:r>
         <w:rPr>
@@ -1142,40 +1290,59 @@
         </w:rPr>
         <w:t>.</w:t>
       </w:r>
-    </w:p>
-    <w:p>
-      <w:pPr>
-        <w:rPr>
-          <w:rFonts w:ascii="Times New Roman" w:hAnsi="Times New Roman" w:cs="Times New Roman"/>
-          <w:sz w:val="24"/>
-          <w:szCs w:val="24"/>
-        </w:rPr>
-      </w:pPr>
-      <w:r>
-        <w:rPr>
-          <w:rFonts w:ascii="Times New Roman" w:hAnsi="Times New Roman" w:cs="Times New Roman"/>
-          <w:sz w:val="24"/>
-          <w:szCs w:val="24"/>
-        </w:rPr>
-        <w:t>Yes. When I find them . I can give you their name.</w:t>
-      </w:r>
-    </w:p>
-    <w:p>
-      <w:pPr>
-        <w:rPr>
-          <w:rFonts w:ascii="Times New Roman" w:hAnsi="Times New Roman" w:cs="Times New Roman"/>
-          <w:sz w:val="24"/>
-          <w:szCs w:val="24"/>
-        </w:rPr>
-      </w:pPr>
-      <w:r>
-        <w:rPr>
-          <w:rFonts w:ascii="Times New Roman" w:hAnsi="Times New Roman" w:cs="Times New Roman"/>
-          <w:sz w:val="24"/>
-          <w:szCs w:val="24"/>
-        </w:rPr>
-        <w:t>Thank you. I want to know who it is?</w:t>
-      </w:r>
+      <w:proofErr w:type="gramEnd"/>
+    </w:p>
+    <w:p>
+      <w:pPr>
+        <w:rPr>
+          <w:rFonts w:ascii="Times New Roman" w:hAnsi="Times New Roman" w:cs="Times New Roman"/>
+          <w:sz w:val="24"/>
+          <w:szCs w:val="24"/>
+        </w:rPr>
+      </w:pPr>
+      <w:r>
+        <w:rPr>
+          <w:rFonts w:ascii="Times New Roman" w:hAnsi="Times New Roman" w:cs="Times New Roman"/>
+          <w:sz w:val="24"/>
+          <w:szCs w:val="24"/>
+        </w:rPr>
+        <w:t>Yes. When I find them</w:t>
+      </w:r>
+      <w:r>
+        <w:rPr>
+          <w:rFonts w:ascii="Times New Roman" w:hAnsi="Times New Roman" w:cs="Times New Roman"/>
+          <w:sz w:val="24"/>
+          <w:szCs w:val="24"/>
+        </w:rPr>
+        <w:t>. I can give you their name.</w:t>
+      </w:r>
+    </w:p>
+    <w:p>
+      <w:pPr>
+        <w:rPr>
+          <w:rFonts w:ascii="Times New Roman" w:hAnsi="Times New Roman" w:cs="Times New Roman"/>
+          <w:sz w:val="24"/>
+          <w:szCs w:val="24"/>
+        </w:rPr>
+      </w:pPr>
+      <w:r>
+        <w:rPr>
+          <w:rFonts w:ascii="Times New Roman" w:hAnsi="Times New Roman" w:cs="Times New Roman"/>
+          <w:sz w:val="24"/>
+          <w:szCs w:val="24"/>
+        </w:rPr>
+        <w:t xml:space="preserve">Thank you. I want to know who it </w:t>
+      </w:r>
+      <w:proofErr w:type="gramStart"/>
+      <w:r>
+        <w:rPr>
+          <w:rFonts w:ascii="Times New Roman" w:hAnsi="Times New Roman" w:cs="Times New Roman"/>
+          <w:sz w:val="24"/>
+          <w:szCs w:val="24"/>
+        </w:rPr>
+        <w:t>is?</w:t>
+      </w:r>
+      <w:proofErr w:type="gramEnd"/>
     </w:p>
     <w:p>
       <w:pPr>
@@ -1615,15 +1782,6 @@
       <w:r>
         <w:rPr>
           <w:rFonts w:ascii="Times New Roman" w:hAnsi="Times New Roman" w:cs="Times New Roman"/>
-          <w:b/>
-          <w:sz w:val="24"/>
-          <w:szCs w:val="24"/>
-        </w:rPr>
-        <w:t xml:space="preserve"> </w:t>
-      </w:r>
-      <w:r>
-        <w:rPr>
-          <w:rFonts w:ascii="Times New Roman" w:hAnsi="Times New Roman" w:cs="Times New Roman"/>
           <w:sz w:val="24"/>
           <w:szCs w:val="24"/>
         </w:rPr>
@@ -1664,7 +1822,7 @@
           <w:sz w:val="24"/>
           <w:szCs w:val="24"/>
         </w:rPr>
-        <w:t xml:space="preserve"> !</w:t>
+        <w:t>!</w:t>
       </w:r>
     </w:p>
     <w:p>
@@ -1966,7 +2124,25 @@
           <w:sz w:val="24"/>
           <w:szCs w:val="24"/>
         </w:rPr>
-        <w:t>Does this restaurant have Wi-fi?</w:t>
+        <w:t xml:space="preserve">Does this restaurant have </w:t>
+      </w:r>
+      <w:proofErr w:type="spellStart"/>
+      <w:r>
+        <w:rPr>
+          <w:rFonts w:ascii="Times New Roman" w:hAnsi="Times New Roman" w:cs="Times New Roman"/>
+          <w:sz w:val="24"/>
+          <w:szCs w:val="24"/>
+        </w:rPr>
+        <w:t>Wi-fi</w:t>
+      </w:r>
+      <w:proofErr w:type="spellEnd"/>
+      <w:r>
+        <w:rPr>
+          <w:rFonts w:ascii="Times New Roman" w:hAnsi="Times New Roman" w:cs="Times New Roman"/>
+          <w:sz w:val="24"/>
+          <w:szCs w:val="24"/>
+        </w:rPr>
+        <w:t>?</w:t>
       </w:r>
     </w:p>
     <w:p>
@@ -2132,11 +2308,19 @@
           <w:rFonts w:ascii="Times New Roman" w:hAnsi="Times New Roman" w:cs="Times New Roman"/>
         </w:rPr>
       </w:pPr>
-      <w:r>
-        <w:rPr>
-          <w:rFonts w:ascii="Times New Roman" w:hAnsi="Times New Roman" w:cs="Times New Roman"/>
-        </w:rPr>
-        <w:t>Woa, you can work on your mobile phone, what can you do?</w:t>
+      <w:proofErr w:type="spellStart"/>
+      <w:r>
+        <w:rPr>
+          <w:rFonts w:ascii="Times New Roman" w:hAnsi="Times New Roman" w:cs="Times New Roman"/>
+        </w:rPr>
+        <w:t>Woa</w:t>
+      </w:r>
+      <w:proofErr w:type="spellEnd"/>
+      <w:r>
+        <w:rPr>
+          <w:rFonts w:ascii="Times New Roman" w:hAnsi="Times New Roman" w:cs="Times New Roman"/>
+        </w:rPr>
+        <w:t>, you can work on your mobile phone, what can you do?</w:t>
       </w:r>
     </w:p>
     <w:p>
@@ -2475,11 +2659,13 @@
       <w:pPr>
         <w:rPr>
           <w:rFonts w:ascii="Times New Roman" w:hAnsi="Times New Roman" w:cs="Times New Roman"/>
-        </w:rPr>
-      </w:pPr>
-      <w:r>
-        <w:rPr>
-          <w:rFonts w:ascii="Times New Roman" w:hAnsi="Times New Roman" w:cs="Times New Roman"/>
+          <w:b/>
+        </w:rPr>
+      </w:pPr>
+      <w:r>
+        <w:rPr>
+          <w:rFonts w:ascii="Times New Roman" w:hAnsi="Times New Roman" w:cs="Times New Roman"/>
+          <w:b/>
         </w:rPr>
         <w:t>16.3.3</w:t>
       </w:r>
@@ -2534,7 +2720,21 @@
         <w:rPr>
           <w:rFonts w:ascii="Times New Roman" w:hAnsi="Times New Roman" w:cs="Times New Roman"/>
         </w:rPr>
-        <w:t xml:space="preserve">It’s not big. Woa, </w:t>
+        <w:t xml:space="preserve">It’s not big. </w:t>
+      </w:r>
+      <w:proofErr w:type="spellStart"/>
+      <w:r>
+        <w:rPr>
+          <w:rFonts w:ascii="Times New Roman" w:hAnsi="Times New Roman" w:cs="Times New Roman"/>
+        </w:rPr>
+        <w:t>Woa</w:t>
+      </w:r>
+      <w:proofErr w:type="spellEnd"/>
+      <w:r>
+        <w:rPr>
+          <w:rFonts w:ascii="Times New Roman" w:hAnsi="Times New Roman" w:cs="Times New Roman"/>
+        </w:rPr>
+        <w:t xml:space="preserve">, </w:t>
       </w:r>
       <w:r>
         <w:rPr>
@@ -2591,7 +2791,30 @@
           <w:rFonts w:ascii="Times New Roman" w:hAnsi="Times New Roman" w:cs="Times New Roman"/>
           <w:b/>
         </w:rPr>
-        <w:t xml:space="preserve"> small laptop and it’s light</w:t>
+        <w:t xml:space="preserve"> small laptop and </w:t>
+      </w:r>
+      <w:proofErr w:type="gramStart"/>
+      <w:r>
+        <w:rPr>
+          <w:rFonts w:ascii="Times New Roman" w:hAnsi="Times New Roman" w:cs="Times New Roman"/>
+          <w:b/>
+        </w:rPr>
+        <w:t>it’s</w:t>
+      </w:r>
+      <w:proofErr w:type="gramEnd"/>
+      <w:r>
+        <w:rPr>
+          <w:rFonts w:ascii="Times New Roman" w:hAnsi="Times New Roman" w:cs="Times New Roman"/>
+          <w:b/>
+        </w:rPr>
+        <w:t xml:space="preserve"> light</w:t>
+      </w:r>
+      <w:r>
+        <w:rPr>
+          <w:rFonts w:ascii="Times New Roman" w:hAnsi="Times New Roman" w:cs="Times New Roman"/>
+          <w:b/>
+        </w:rPr>
+        <w:t>.</w:t>
       </w:r>
     </w:p>
     <w:p>
@@ -2821,12 +3044,34 @@
           <w:rFonts w:ascii="Times New Roman" w:hAnsi="Times New Roman" w:cs="Times New Roman"/>
         </w:rPr>
       </w:pPr>
+      <w:proofErr w:type="spellStart"/>
       <w:r>
         <w:rPr>
           <w:rFonts w:ascii="Times New Roman" w:hAnsi="Times New Roman" w:cs="Times New Roman"/>
         </w:rPr>
         <w:lastRenderedPageBreak/>
-        <w:t>Woa, let’s me hold it. Aanya! This is amazing laptop, it’s so light. I need a new computer</w:t>
+        <w:t>Woa</w:t>
+      </w:r>
+      <w:proofErr w:type="spellEnd"/>
+      <w:r>
+        <w:rPr>
+          <w:rFonts w:ascii="Times New Roman" w:hAnsi="Times New Roman" w:cs="Times New Roman"/>
+        </w:rPr>
+        <w:t xml:space="preserve">, let’s me hold it. </w:t>
+      </w:r>
+      <w:proofErr w:type="spellStart"/>
+      <w:r>
+        <w:rPr>
+          <w:rFonts w:ascii="Times New Roman" w:hAnsi="Times New Roman" w:cs="Times New Roman"/>
+        </w:rPr>
+        <w:t>Aanya</w:t>
+      </w:r>
+      <w:proofErr w:type="spellEnd"/>
+      <w:r>
+        <w:rPr>
+          <w:rFonts w:ascii="Times New Roman" w:hAnsi="Times New Roman" w:cs="Times New Roman"/>
+        </w:rPr>
+        <w:t>! This is amazing laptop, it’s so light. I need a new computer</w:t>
       </w:r>
       <w:r>
         <w:rPr>
@@ -2958,7 +3203,49 @@
         <w:rPr>
           <w:rFonts w:ascii="Times New Roman" w:hAnsi="Times New Roman" w:cs="Times New Roman"/>
         </w:rPr>
-        <w:t>What do Marco, Khae ans Aanya talk about?</w:t>
+        <w:t xml:space="preserve">What do Marco, </w:t>
+      </w:r>
+      <w:proofErr w:type="spellStart"/>
+      <w:r>
+        <w:rPr>
+          <w:rFonts w:ascii="Times New Roman" w:hAnsi="Times New Roman" w:cs="Times New Roman"/>
+        </w:rPr>
+        <w:t>Khae</w:t>
+      </w:r>
+      <w:proofErr w:type="spellEnd"/>
+      <w:r>
+        <w:rPr>
+          <w:rFonts w:ascii="Times New Roman" w:hAnsi="Times New Roman" w:cs="Times New Roman"/>
+        </w:rPr>
+        <w:t xml:space="preserve"> </w:t>
+      </w:r>
+      <w:proofErr w:type="spellStart"/>
+      <w:r>
+        <w:rPr>
+          <w:rFonts w:ascii="Times New Roman" w:hAnsi="Times New Roman" w:cs="Times New Roman"/>
+        </w:rPr>
+        <w:t>ans</w:t>
+      </w:r>
+      <w:proofErr w:type="spellEnd"/>
+      <w:r>
+        <w:rPr>
+          <w:rFonts w:ascii="Times New Roman" w:hAnsi="Times New Roman" w:cs="Times New Roman"/>
+        </w:rPr>
+        <w:t xml:space="preserve"> </w:t>
+      </w:r>
+      <w:proofErr w:type="spellStart"/>
+      <w:r>
+        <w:rPr>
+          <w:rFonts w:ascii="Times New Roman" w:hAnsi="Times New Roman" w:cs="Times New Roman"/>
+        </w:rPr>
+        <w:t>Aanya</w:t>
+      </w:r>
+      <w:proofErr w:type="spellEnd"/>
+      <w:r>
+        <w:rPr>
+          <w:rFonts w:ascii="Times New Roman" w:hAnsi="Times New Roman" w:cs="Times New Roman"/>
+        </w:rPr>
+        <w:t xml:space="preserve"> talk about?</w:t>
       </w:r>
     </w:p>
     <w:p>
@@ -2989,20 +3276,76 @@
         <w:rPr>
           <w:rFonts w:ascii="Times New Roman" w:hAnsi="Times New Roman" w:cs="Times New Roman"/>
         </w:rPr>
-        <w:t>Marco ans Khae’s laptop are old</w:t>
-      </w:r>
-    </w:p>
-    <w:p>
-      <w:pPr>
-        <w:rPr>
-          <w:rFonts w:ascii="Times New Roman" w:hAnsi="Times New Roman" w:cs="Times New Roman"/>
-        </w:rPr>
-      </w:pPr>
-      <w:r>
-        <w:rPr>
-          <w:rFonts w:ascii="Times New Roman" w:hAnsi="Times New Roman" w:cs="Times New Roman"/>
-        </w:rPr>
-        <w:t>Marco and Khae like Aanya’s laptop</w:t>
+        <w:t xml:space="preserve">Marco </w:t>
+      </w:r>
+      <w:proofErr w:type="spellStart"/>
+      <w:r>
+        <w:rPr>
+          <w:rFonts w:ascii="Times New Roman" w:hAnsi="Times New Roman" w:cs="Times New Roman"/>
+        </w:rPr>
+        <w:t>ans</w:t>
+      </w:r>
+      <w:proofErr w:type="spellEnd"/>
+      <w:r>
+        <w:rPr>
+          <w:rFonts w:ascii="Times New Roman" w:hAnsi="Times New Roman" w:cs="Times New Roman"/>
+        </w:rPr>
+        <w:t xml:space="preserve"> </w:t>
+      </w:r>
+      <w:proofErr w:type="spellStart"/>
+      <w:r>
+        <w:rPr>
+          <w:rFonts w:ascii="Times New Roman" w:hAnsi="Times New Roman" w:cs="Times New Roman"/>
+        </w:rPr>
+        <w:t>Khae’s</w:t>
+      </w:r>
+      <w:proofErr w:type="spellEnd"/>
+      <w:r>
+        <w:rPr>
+          <w:rFonts w:ascii="Times New Roman" w:hAnsi="Times New Roman" w:cs="Times New Roman"/>
+        </w:rPr>
+        <w:t xml:space="preserve"> laptop are old</w:t>
+      </w:r>
+    </w:p>
+    <w:p>
+      <w:pPr>
+        <w:rPr>
+          <w:rFonts w:ascii="Times New Roman" w:hAnsi="Times New Roman" w:cs="Times New Roman"/>
+        </w:rPr>
+      </w:pPr>
+      <w:r>
+        <w:rPr>
+          <w:rFonts w:ascii="Times New Roman" w:hAnsi="Times New Roman" w:cs="Times New Roman"/>
+        </w:rPr>
+        <w:t xml:space="preserve">Marco and </w:t>
+      </w:r>
+      <w:proofErr w:type="spellStart"/>
+      <w:r>
+        <w:rPr>
+          <w:rFonts w:ascii="Times New Roman" w:hAnsi="Times New Roman" w:cs="Times New Roman"/>
+        </w:rPr>
+        <w:t>Khae</w:t>
+      </w:r>
+      <w:proofErr w:type="spellEnd"/>
+      <w:r>
+        <w:rPr>
+          <w:rFonts w:ascii="Times New Roman" w:hAnsi="Times New Roman" w:cs="Times New Roman"/>
+        </w:rPr>
+        <w:t xml:space="preserve"> like </w:t>
+      </w:r>
+      <w:proofErr w:type="spellStart"/>
+      <w:r>
+        <w:rPr>
+          <w:rFonts w:ascii="Times New Roman" w:hAnsi="Times New Roman" w:cs="Times New Roman"/>
+        </w:rPr>
+        <w:t>Aanya’s</w:t>
+      </w:r>
+      <w:proofErr w:type="spellEnd"/>
+      <w:r>
+        <w:rPr>
+          <w:rFonts w:ascii="Times New Roman" w:hAnsi="Times New Roman" w:cs="Times New Roman"/>
+        </w:rPr>
+        <w:t xml:space="preserve"> laptop</w:t>
       </w:r>
     </w:p>
     <w:p>
@@ -3028,7 +3371,21 @@
         <w:rPr>
           <w:rFonts w:ascii="Times New Roman" w:hAnsi="Times New Roman" w:cs="Times New Roman"/>
         </w:rPr>
-        <w:t>Macro and khae want to buy a new laptop</w:t>
+        <w:t xml:space="preserve">Macro and </w:t>
+      </w:r>
+      <w:proofErr w:type="spellStart"/>
+      <w:r>
+        <w:rPr>
+          <w:rFonts w:ascii="Times New Roman" w:hAnsi="Times New Roman" w:cs="Times New Roman"/>
+        </w:rPr>
+        <w:t>khae</w:t>
+      </w:r>
+      <w:proofErr w:type="spellEnd"/>
+      <w:r>
+        <w:rPr>
+          <w:rFonts w:ascii="Times New Roman" w:hAnsi="Times New Roman" w:cs="Times New Roman"/>
+        </w:rPr>
+        <w:t xml:space="preserve"> want to buy a new laptop</w:t>
       </w:r>
       <w:r>
         <w:rPr>
@@ -3053,7 +3410,21 @@
         <w:rPr>
           <w:rFonts w:ascii="Times New Roman" w:hAnsi="Times New Roman" w:cs="Times New Roman"/>
         </w:rPr>
-        <w:t>What does Khae say about her computer?</w:t>
+        <w:t xml:space="preserve">What does </w:t>
+      </w:r>
+      <w:proofErr w:type="spellStart"/>
+      <w:r>
+        <w:rPr>
+          <w:rFonts w:ascii="Times New Roman" w:hAnsi="Times New Roman" w:cs="Times New Roman"/>
+        </w:rPr>
+        <w:t>Khae</w:t>
+      </w:r>
+      <w:proofErr w:type="spellEnd"/>
+      <w:r>
+        <w:rPr>
+          <w:rFonts w:ascii="Times New Roman" w:hAnsi="Times New Roman" w:cs="Times New Roman"/>
+        </w:rPr>
+        <w:t xml:space="preserve"> say about her computer?</w:t>
       </w:r>
     </w:p>
     <w:p>
@@ -3115,7 +3486,21 @@
         <w:rPr>
           <w:rFonts w:ascii="Times New Roman" w:hAnsi="Times New Roman" w:cs="Times New Roman"/>
         </w:rPr>
-        <w:t>What does Aanya say about her computer?</w:t>
+        <w:t xml:space="preserve">What does </w:t>
+      </w:r>
+      <w:proofErr w:type="spellStart"/>
+      <w:r>
+        <w:rPr>
+          <w:rFonts w:ascii="Times New Roman" w:hAnsi="Times New Roman" w:cs="Times New Roman"/>
+        </w:rPr>
+        <w:t>Aanya</w:t>
+      </w:r>
+      <w:proofErr w:type="spellEnd"/>
+      <w:r>
+        <w:rPr>
+          <w:rFonts w:ascii="Times New Roman" w:hAnsi="Times New Roman" w:cs="Times New Roman"/>
+        </w:rPr>
+        <w:t xml:space="preserve"> say about her computer?</w:t>
       </w:r>
     </w:p>
     <w:p>
@@ -3161,7 +3546,13 @@
         <w:rPr>
           <w:rFonts w:ascii="Times New Roman" w:hAnsi="Times New Roman" w:cs="Times New Roman"/>
         </w:rPr>
-        <w:t>Marco, Do you want to look at laptop with me?</w:t>
+        <w:t xml:space="preserve">Marco. </w:t>
+      </w:r>
+      <w:r>
+        <w:rPr>
+          <w:rFonts w:ascii="Times New Roman" w:hAnsi="Times New Roman" w:cs="Times New Roman"/>
+        </w:rPr>
+        <w:t>Do you want to look at laptop with me?</w:t>
       </w:r>
     </w:p>
     <w:p>
@@ -3180,7 +3571,21 @@
         <w:rPr>
           <w:rFonts w:ascii="Times New Roman" w:hAnsi="Times New Roman" w:cs="Times New Roman"/>
         </w:rPr>
-        <w:t>Are you looking</w:t>
+        <w:t xml:space="preserve"> </w:t>
+      </w:r>
+      <w:proofErr w:type="gramStart"/>
+      <w:r>
+        <w:rPr>
+          <w:rFonts w:ascii="Times New Roman" w:hAnsi="Times New Roman" w:cs="Times New Roman"/>
+        </w:rPr>
+        <w:t>Are</w:t>
+      </w:r>
+      <w:proofErr w:type="gramEnd"/>
+      <w:r>
+        <w:rPr>
+          <w:rFonts w:ascii="Times New Roman" w:hAnsi="Times New Roman" w:cs="Times New Roman"/>
+        </w:rPr>
+        <w:t xml:space="preserve"> you looking</w:t>
       </w:r>
       <w:r>
         <w:rPr>
@@ -3316,7 +3721,29 @@
         <w:rPr>
           <w:rFonts w:ascii="Times New Roman" w:hAnsi="Times New Roman" w:cs="Times New Roman"/>
         </w:rPr>
-        <w:t>What about this one?It’s 495$</w:t>
+        <w:t xml:space="preserve">What about this </w:t>
+      </w:r>
+      <w:proofErr w:type="spellStart"/>
+      <w:r>
+        <w:rPr>
+          <w:rFonts w:ascii="Times New Roman" w:hAnsi="Times New Roman" w:cs="Times New Roman"/>
+        </w:rPr>
+        <w:t>one</w:t>
+      </w:r>
+      <w:proofErr w:type="gramStart"/>
+      <w:r>
+        <w:rPr>
+          <w:rFonts w:ascii="Times New Roman" w:hAnsi="Times New Roman" w:cs="Times New Roman"/>
+        </w:rPr>
+        <w:t>?It’s</w:t>
+      </w:r>
+      <w:proofErr w:type="spellEnd"/>
+      <w:proofErr w:type="gramEnd"/>
+      <w:r>
+        <w:rPr>
+          <w:rFonts w:ascii="Times New Roman" w:hAnsi="Times New Roman" w:cs="Times New Roman"/>
+        </w:rPr>
+        <w:t xml:space="preserve"> 495$</w:t>
       </w:r>
       <w:r>
         <w:rPr>
@@ -3359,7 +3786,21 @@
         <w:rPr>
           <w:rFonts w:ascii="Times New Roman" w:hAnsi="Times New Roman" w:cs="Times New Roman"/>
         </w:rPr>
-        <w:t xml:space="preserve">It cheaps </w:t>
+        <w:t xml:space="preserve">It </w:t>
+      </w:r>
+      <w:proofErr w:type="spellStart"/>
+      <w:r>
+        <w:rPr>
+          <w:rFonts w:ascii="Times New Roman" w:hAnsi="Times New Roman" w:cs="Times New Roman"/>
+        </w:rPr>
+        <w:t>cheaps</w:t>
+      </w:r>
+      <w:proofErr w:type="spellEnd"/>
+      <w:r>
+        <w:rPr>
+          <w:rFonts w:ascii="Times New Roman" w:hAnsi="Times New Roman" w:cs="Times New Roman"/>
+        </w:rPr>
+        <w:t xml:space="preserve"> </w:t>
       </w:r>
       <w:r>
         <w:rPr>
@@ -3397,27 +3838,63 @@
         <w:rPr>
           <w:rFonts w:ascii="Times New Roman" w:hAnsi="Times New Roman" w:cs="Times New Roman"/>
         </w:rPr>
-        <w:t>Oh, Not today.I want to think about it.</w:t>
-      </w:r>
-    </w:p>
-    <w:p>
-      <w:pPr>
-        <w:rPr>
-          <w:rFonts w:ascii="Times New Roman" w:hAnsi="Times New Roman" w:cs="Times New Roman"/>
-        </w:rPr>
-      </w:pPr>
-    </w:p>
-    <w:p>
-      <w:pPr>
-        <w:rPr>
-          <w:rFonts w:ascii="Times New Roman" w:hAnsi="Times New Roman" w:cs="Times New Roman"/>
-        </w:rPr>
-      </w:pPr>
-      <w:r>
-        <w:rPr>
-          <w:rFonts w:ascii="Times New Roman" w:hAnsi="Times New Roman" w:cs="Times New Roman"/>
-        </w:rPr>
-        <w:t>Jian: Do you have a computer?</w:t>
+        <w:t xml:space="preserve">Oh, </w:t>
+      </w:r>
+      <w:proofErr w:type="gramStart"/>
+      <w:r>
+        <w:rPr>
+          <w:rFonts w:ascii="Times New Roman" w:hAnsi="Times New Roman" w:cs="Times New Roman"/>
+        </w:rPr>
+        <w:t>Not</w:t>
+      </w:r>
+      <w:proofErr w:type="gramEnd"/>
+      <w:r>
+        <w:rPr>
+          <w:rFonts w:ascii="Times New Roman" w:hAnsi="Times New Roman" w:cs="Times New Roman"/>
+        </w:rPr>
+        <w:t xml:space="preserve"> </w:t>
+      </w:r>
+      <w:proofErr w:type="spellStart"/>
+      <w:r>
+        <w:rPr>
+          <w:rFonts w:ascii="Times New Roman" w:hAnsi="Times New Roman" w:cs="Times New Roman"/>
+        </w:rPr>
+        <w:t>today.I</w:t>
+      </w:r>
+      <w:proofErr w:type="spellEnd"/>
+      <w:r>
+        <w:rPr>
+          <w:rFonts w:ascii="Times New Roman" w:hAnsi="Times New Roman" w:cs="Times New Roman"/>
+        </w:rPr>
+        <w:t xml:space="preserve"> want to think about it.</w:t>
+      </w:r>
+    </w:p>
+    <w:p>
+      <w:pPr>
+        <w:rPr>
+          <w:rFonts w:ascii="Times New Roman" w:hAnsi="Times New Roman" w:cs="Times New Roman"/>
+        </w:rPr>
+      </w:pPr>
+    </w:p>
+    <w:p>
+      <w:pPr>
+        <w:rPr>
+          <w:rFonts w:ascii="Times New Roman" w:hAnsi="Times New Roman" w:cs="Times New Roman"/>
+        </w:rPr>
+      </w:pPr>
+      <w:proofErr w:type="spellStart"/>
+      <w:r>
+        <w:rPr>
+          <w:rFonts w:ascii="Times New Roman" w:hAnsi="Times New Roman" w:cs="Times New Roman"/>
+        </w:rPr>
+        <w:t>Jian</w:t>
+      </w:r>
+      <w:proofErr w:type="spellEnd"/>
+      <w:r>
+        <w:rPr>
+          <w:rFonts w:ascii="Times New Roman" w:hAnsi="Times New Roman" w:cs="Times New Roman"/>
+        </w:rPr>
+        <w:t>: Do you have a computer?</w:t>
       </w:r>
     </w:p>
     <w:p>
@@ -3432,11 +3909,19 @@
         </w:rPr>
         <w:t xml:space="preserve">Ling: Yes, but it’s old and slow. </w:t>
       </w:r>
-      <w:r>
-        <w:rPr>
-          <w:rFonts w:ascii="Times New Roman" w:hAnsi="Times New Roman" w:cs="Times New Roman"/>
-        </w:rPr>
-        <w:t>It’s ten years old.</w:t>
+      <w:proofErr w:type="gramStart"/>
+      <w:r>
+        <w:rPr>
+          <w:rFonts w:ascii="Times New Roman" w:hAnsi="Times New Roman" w:cs="Times New Roman"/>
+        </w:rPr>
+        <w:t>It’s</w:t>
+      </w:r>
+      <w:proofErr w:type="gramEnd"/>
+      <w:r>
+        <w:rPr>
+          <w:rFonts w:ascii="Times New Roman" w:hAnsi="Times New Roman" w:cs="Times New Roman"/>
+        </w:rPr>
+        <w:t xml:space="preserve"> ten years old.</w:t>
       </w:r>
     </w:p>
     <w:p>
@@ -3462,13 +3947,7 @@
         <w:rPr>
           <w:rFonts w:ascii="Times New Roman" w:hAnsi="Times New Roman" w:cs="Times New Roman"/>
         </w:rPr>
-        <w:t>Gisela: I c</w:t>
-      </w:r>
-      <w:r>
-        <w:rPr>
-          <w:rFonts w:ascii="Times New Roman" w:hAnsi="Times New Roman" w:cs="Times New Roman"/>
-        </w:rPr>
-        <w:t xml:space="preserve">an’t use the TV because it is </w:t>
+        <w:t xml:space="preserve">Gisela: I can’t use the TV because it is </w:t>
       </w:r>
       <w:r>
         <w:rPr>
@@ -3513,13 +3992,7 @@
         <w:rPr>
           <w:rFonts w:ascii="Times New Roman" w:hAnsi="Times New Roman" w:cs="Times New Roman"/>
         </w:rPr>
-        <w:t>Enrico: I wo</w:t>
-      </w:r>
-      <w:r>
-        <w:rPr>
-          <w:rFonts w:ascii="Times New Roman" w:hAnsi="Times New Roman" w:cs="Times New Roman"/>
-        </w:rPr>
-        <w:t xml:space="preserve">uld like to buy it, but it is very </w:t>
+        <w:t xml:space="preserve">Enrico: I would like to buy it, but it is very </w:t>
       </w:r>
       <w:r>
         <w:rPr>
@@ -3547,30 +4020,40 @@
           <w:rFonts w:ascii="Times New Roman" w:hAnsi="Times New Roman" w:cs="Times New Roman"/>
         </w:rPr>
       </w:pPr>
-      <w:r>
-        <w:rPr>
-          <w:rFonts w:ascii="Times New Roman" w:hAnsi="Times New Roman" w:cs="Times New Roman"/>
-        </w:rPr>
-        <w:t>Agata: Why don’t you like the bus?</w:t>
-      </w:r>
-    </w:p>
-    <w:p>
-      <w:pPr>
-        <w:rPr>
-          <w:rFonts w:ascii="Times New Roman" w:hAnsi="Times New Roman" w:cs="Times New Roman"/>
-        </w:rPr>
-      </w:pPr>
-      <w:r>
-        <w:rPr>
-          <w:rFonts w:ascii="Times New Roman" w:hAnsi="Times New Roman" w:cs="Times New Roman"/>
-        </w:rPr>
-        <w:t>Jannike: It is slow</w:t>
-      </w:r>
-      <w:r>
-        <w:rPr>
-          <w:rFonts w:ascii="Times New Roman" w:hAnsi="Times New Roman" w:cs="Times New Roman"/>
-        </w:rPr>
-        <w:t xml:space="preserve"> because many people get on it in the morning.</w:t>
+      <w:proofErr w:type="spellStart"/>
+      <w:r>
+        <w:rPr>
+          <w:rFonts w:ascii="Times New Roman" w:hAnsi="Times New Roman" w:cs="Times New Roman"/>
+        </w:rPr>
+        <w:t>Agata</w:t>
+      </w:r>
+      <w:proofErr w:type="spellEnd"/>
+      <w:r>
+        <w:rPr>
+          <w:rFonts w:ascii="Times New Roman" w:hAnsi="Times New Roman" w:cs="Times New Roman"/>
+        </w:rPr>
+        <w:t>: Why don’t you like the bus?</w:t>
+      </w:r>
+    </w:p>
+    <w:p>
+      <w:pPr>
+        <w:rPr>
+          <w:rFonts w:ascii="Times New Roman" w:hAnsi="Times New Roman" w:cs="Times New Roman"/>
+        </w:rPr>
+      </w:pPr>
+      <w:proofErr w:type="spellStart"/>
+      <w:r>
+        <w:rPr>
+          <w:rFonts w:ascii="Times New Roman" w:hAnsi="Times New Roman" w:cs="Times New Roman"/>
+        </w:rPr>
+        <w:t>Jannike</w:t>
+      </w:r>
+      <w:proofErr w:type="spellEnd"/>
+      <w:r>
+        <w:rPr>
+          <w:rFonts w:ascii="Times New Roman" w:hAnsi="Times New Roman" w:cs="Times New Roman"/>
+        </w:rPr>
+        <w:t>: It is slow because many people get on it in the morning.</w:t>
       </w:r>
     </w:p>
     <w:p>
@@ -3652,69 +4135,81 @@
           <w:rFonts w:ascii="Times New Roman" w:hAnsi="Times New Roman" w:cs="Times New Roman"/>
         </w:rPr>
       </w:pPr>
-      <w:r>
-        <w:rPr>
-          <w:rFonts w:ascii="Times New Roman" w:hAnsi="Times New Roman" w:cs="Times New Roman"/>
-        </w:rPr>
-        <w:t>Haru: Are you buying a phone today?</w:t>
-      </w:r>
-    </w:p>
-    <w:p>
-      <w:pPr>
-        <w:rPr>
-          <w:rFonts w:ascii="Times New Roman" w:hAnsi="Times New Roman" w:cs="Times New Roman"/>
-        </w:rPr>
-      </w:pPr>
-      <w:r>
-        <w:rPr>
-          <w:rFonts w:ascii="Times New Roman" w:hAnsi="Times New Roman" w:cs="Times New Roman"/>
-        </w:rPr>
-        <w:t xml:space="preserve">Kaito: Yes because my phone is </w:t>
-      </w:r>
-      <w:r>
-        <w:rPr>
-          <w:rFonts w:ascii="Times New Roman" w:hAnsi="Times New Roman" w:cs="Times New Roman"/>
-        </w:rPr>
-        <w:t>old</w:t>
-      </w:r>
-    </w:p>
-    <w:p>
-      <w:pPr>
-        <w:rPr>
-          <w:rFonts w:ascii="Times New Roman" w:hAnsi="Times New Roman" w:cs="Times New Roman"/>
-        </w:rPr>
-      </w:pPr>
-    </w:p>
-    <w:p>
-      <w:pPr>
-        <w:rPr>
-          <w:rFonts w:ascii="Times New Roman" w:hAnsi="Times New Roman" w:cs="Times New Roman"/>
-        </w:rPr>
-      </w:pPr>
-      <w:r>
-        <w:rPr>
-          <w:rFonts w:ascii="Times New Roman" w:hAnsi="Times New Roman" w:cs="Times New Roman"/>
-        </w:rPr>
-        <w:t>Basir: Do you like your new job?</w:t>
-      </w:r>
-    </w:p>
-    <w:p>
-      <w:pPr>
-        <w:rPr>
-          <w:rFonts w:ascii="Times New Roman" w:hAnsi="Times New Roman" w:cs="Times New Roman"/>
-        </w:rPr>
-      </w:pPr>
-      <w:r>
-        <w:rPr>
-          <w:rFonts w:ascii="Times New Roman" w:hAnsi="Times New Roman" w:cs="Times New Roman"/>
-        </w:rPr>
-        <w:t>Ismail: No, not really. It is difficult</w:t>
-      </w:r>
-      <w:r>
-        <w:rPr>
-          <w:rFonts w:ascii="Times New Roman" w:hAnsi="Times New Roman" w:cs="Times New Roman"/>
-        </w:rPr>
-        <w:t>.</w:t>
+      <w:proofErr w:type="spellStart"/>
+      <w:r>
+        <w:rPr>
+          <w:rFonts w:ascii="Times New Roman" w:hAnsi="Times New Roman" w:cs="Times New Roman"/>
+        </w:rPr>
+        <w:t>Haru</w:t>
+      </w:r>
+      <w:proofErr w:type="spellEnd"/>
+      <w:r>
+        <w:rPr>
+          <w:rFonts w:ascii="Times New Roman" w:hAnsi="Times New Roman" w:cs="Times New Roman"/>
+        </w:rPr>
+        <w:t>: Are you buying a phone today?</w:t>
+      </w:r>
+    </w:p>
+    <w:p>
+      <w:pPr>
+        <w:rPr>
+          <w:rFonts w:ascii="Times New Roman" w:hAnsi="Times New Roman" w:cs="Times New Roman"/>
+        </w:rPr>
+      </w:pPr>
+      <w:proofErr w:type="spellStart"/>
+      <w:r>
+        <w:rPr>
+          <w:rFonts w:ascii="Times New Roman" w:hAnsi="Times New Roman" w:cs="Times New Roman"/>
+        </w:rPr>
+        <w:t>Kaito</w:t>
+      </w:r>
+      <w:proofErr w:type="spellEnd"/>
+      <w:r>
+        <w:rPr>
+          <w:rFonts w:ascii="Times New Roman" w:hAnsi="Times New Roman" w:cs="Times New Roman"/>
+        </w:rPr>
+        <w:t>: Yes because my phone is old</w:t>
+      </w:r>
+    </w:p>
+    <w:p>
+      <w:pPr>
+        <w:rPr>
+          <w:rFonts w:ascii="Times New Roman" w:hAnsi="Times New Roman" w:cs="Times New Roman"/>
+        </w:rPr>
+      </w:pPr>
+    </w:p>
+    <w:p>
+      <w:pPr>
+        <w:rPr>
+          <w:rFonts w:ascii="Times New Roman" w:hAnsi="Times New Roman" w:cs="Times New Roman"/>
+        </w:rPr>
+      </w:pPr>
+      <w:proofErr w:type="spellStart"/>
+      <w:r>
+        <w:rPr>
+          <w:rFonts w:ascii="Times New Roman" w:hAnsi="Times New Roman" w:cs="Times New Roman"/>
+        </w:rPr>
+        <w:t>Basir</w:t>
+      </w:r>
+      <w:proofErr w:type="spellEnd"/>
+      <w:r>
+        <w:rPr>
+          <w:rFonts w:ascii="Times New Roman" w:hAnsi="Times New Roman" w:cs="Times New Roman"/>
+        </w:rPr>
+        <w:t>: Do you like your new job?</w:t>
+      </w:r>
+    </w:p>
+    <w:p>
+      <w:pPr>
+        <w:rPr>
+          <w:rFonts w:ascii="Times New Roman" w:hAnsi="Times New Roman" w:cs="Times New Roman"/>
+        </w:rPr>
+      </w:pPr>
+      <w:r>
+        <w:rPr>
+          <w:rFonts w:ascii="Times New Roman" w:hAnsi="Times New Roman" w:cs="Times New Roman"/>
+        </w:rPr>
+        <w:t>Ismail: No, not really. It is difficult.</w:t>
       </w:r>
     </w:p>
     <w:p>
@@ -3864,7 +4359,21 @@
         <w:rPr>
           <w:rFonts w:ascii="Times New Roman" w:hAnsi="Times New Roman" w:cs="Times New Roman"/>
         </w:rPr>
-        <w:t>The wifi in my office doesn’t work.</w:t>
+        <w:t xml:space="preserve">The </w:t>
+      </w:r>
+      <w:proofErr w:type="spellStart"/>
+      <w:r>
+        <w:rPr>
+          <w:rFonts w:ascii="Times New Roman" w:hAnsi="Times New Roman" w:cs="Times New Roman"/>
+        </w:rPr>
+        <w:t>wifi</w:t>
+      </w:r>
+      <w:proofErr w:type="spellEnd"/>
+      <w:r>
+        <w:rPr>
+          <w:rFonts w:ascii="Times New Roman" w:hAnsi="Times New Roman" w:cs="Times New Roman"/>
+        </w:rPr>
+        <w:t xml:space="preserve"> in my office doesn’t work.</w:t>
       </w:r>
     </w:p>
     <w:p>
@@ -3895,19 +4404,7 @@
         <w:rPr>
           <w:rFonts w:ascii="Times New Roman" w:hAnsi="Times New Roman" w:cs="Times New Roman"/>
         </w:rPr>
-        <w:t xml:space="preserve">With </w:t>
-      </w:r>
-      <w:r>
-        <w:rPr>
-          <w:rFonts w:ascii="Times New Roman" w:hAnsi="Times New Roman" w:cs="Times New Roman"/>
-        </w:rPr>
-        <w:t>the internet,</w:t>
-      </w:r>
-      <w:r>
-        <w:rPr>
-          <w:rFonts w:ascii="Times New Roman" w:hAnsi="Times New Roman" w:cs="Times New Roman"/>
-        </w:rPr>
-        <w:t xml:space="preserve"> you can use your computer to read and learn about many kinds of things from any place.</w:t>
+        <w:t>With the internet, you can use your computer to read and learn about many kinds of things from any place.</w:t>
       </w:r>
     </w:p>
     <w:p>
@@ -3976,38 +4473,20 @@
         <w:rPr>
           <w:rFonts w:ascii="Times New Roman" w:hAnsi="Times New Roman" w:cs="Times New Roman"/>
         </w:rPr>
-        <w:t xml:space="preserve">I need a </w:t>
-      </w:r>
-      <w:r>
-        <w:rPr>
-          <w:rFonts w:ascii="Times New Roman" w:hAnsi="Times New Roman" w:cs="Times New Roman"/>
-        </w:rPr>
-        <w:t>new</w:t>
-      </w:r>
-      <w:r>
-        <w:rPr>
-          <w:rFonts w:ascii="Times New Roman" w:hAnsi="Times New Roman" w:cs="Times New Roman"/>
-        </w:rPr>
-        <w:t xml:space="preserve"> TV. This one is very old.</w:t>
-      </w:r>
-    </w:p>
-    <w:p>
-      <w:pPr>
-        <w:rPr>
-          <w:rFonts w:ascii="Times New Roman" w:hAnsi="Times New Roman" w:cs="Times New Roman"/>
-        </w:rPr>
-      </w:pPr>
-      <w:r>
-        <w:rPr>
-          <w:rFonts w:ascii="Times New Roman" w:hAnsi="Times New Roman" w:cs="Times New Roman"/>
-        </w:rPr>
-        <w:t xml:space="preserve">I can’t bring my computer because it is very </w:t>
-      </w:r>
-      <w:r>
-        <w:rPr>
-          <w:rFonts w:ascii="Times New Roman" w:hAnsi="Times New Roman" w:cs="Times New Roman"/>
-        </w:rPr>
-        <w:t>heavy</w:t>
+        <w:t>I need a new TV. This one is very old.</w:t>
+      </w:r>
+    </w:p>
+    <w:p>
+      <w:pPr>
+        <w:rPr>
+          <w:rFonts w:ascii="Times New Roman" w:hAnsi="Times New Roman" w:cs="Times New Roman"/>
+        </w:rPr>
+      </w:pPr>
+      <w:r>
+        <w:rPr>
+          <w:rFonts w:ascii="Times New Roman" w:hAnsi="Times New Roman" w:cs="Times New Roman"/>
+        </w:rPr>
+        <w:t>I can’t bring my computer because it is very heavy</w:t>
       </w:r>
       <w:r>
         <w:rPr>
@@ -4026,19 +4505,7 @@
         <w:rPr>
           <w:rFonts w:ascii="Times New Roman" w:hAnsi="Times New Roman" w:cs="Times New Roman"/>
         </w:rPr>
-        <w:t xml:space="preserve">His computer is very </w:t>
-      </w:r>
-      <w:r>
-        <w:rPr>
-          <w:rFonts w:ascii="Times New Roman" w:hAnsi="Times New Roman" w:cs="Times New Roman"/>
-        </w:rPr>
-        <w:t>slow.</w:t>
-      </w:r>
-      <w:r>
-        <w:rPr>
-          <w:rFonts w:ascii="Times New Roman" w:hAnsi="Times New Roman" w:cs="Times New Roman"/>
-        </w:rPr>
-        <w:t xml:space="preserve"> It takes a long time to get onto websites.</w:t>
+        <w:t>His computer is very slow. It takes a long time to get onto websites.</w:t>
       </w:r>
     </w:p>
     <w:p>
@@ -4071,11 +4538,19 @@
         </w:rPr>
         <w:t xml:space="preserve">Tess: I want it, but </w:t>
       </w:r>
-      <w:r>
-        <w:rPr>
-          <w:rFonts w:ascii="Times New Roman" w:hAnsi="Times New Roman" w:cs="Times New Roman"/>
-        </w:rPr>
-        <w:t>It costs a lot of money.</w:t>
+      <w:proofErr w:type="gramStart"/>
+      <w:r>
+        <w:rPr>
+          <w:rFonts w:ascii="Times New Roman" w:hAnsi="Times New Roman" w:cs="Times New Roman"/>
+        </w:rPr>
+        <w:t>It</w:t>
+      </w:r>
+      <w:proofErr w:type="gramEnd"/>
+      <w:r>
+        <w:rPr>
+          <w:rFonts w:ascii="Times New Roman" w:hAnsi="Times New Roman" w:cs="Times New Roman"/>
+        </w:rPr>
+        <w:t xml:space="preserve"> costs a lot of money.</w:t>
       </w:r>
     </w:p>
     <w:p>
@@ -4098,19 +4573,7 @@
           <w:rFonts w:ascii="Times New Roman" w:hAnsi="Times New Roman" w:cs="Times New Roman"/>
         </w:rPr>
         <w:lastRenderedPageBreak/>
-        <w:t xml:space="preserve">My laptop is very </w:t>
-      </w:r>
-      <w:r>
-        <w:rPr>
-          <w:rFonts w:ascii="Times New Roman" w:hAnsi="Times New Roman" w:cs="Times New Roman"/>
-        </w:rPr>
-        <w:t>small and light</w:t>
-      </w:r>
-      <w:r>
-        <w:rPr>
-          <w:rFonts w:ascii="Times New Roman" w:hAnsi="Times New Roman" w:cs="Times New Roman"/>
-        </w:rPr>
-        <w:t xml:space="preserve"> I can bring it with me in my bag.</w:t>
+        <w:t>My laptop is very small and light I can bring it with me in my bag.</w:t>
       </w:r>
     </w:p>
     <w:p>
@@ -4130,175 +4593,8 @@
           </v:shape>
         </w:pict>
       </w:r>
-    </w:p>
-    <w:p>
-      <w:pPr>
-        <w:ind w:left="360"/>
-        <w:rPr>
-          <w:rFonts w:ascii="Times New Roman" w:hAnsi="Times New Roman" w:cs="Times New Roman"/>
-        </w:rPr>
-      </w:pPr>
       <w:bookmarkStart w:id="12" w:name="_GoBack"/>
       <w:bookmarkEnd w:id="12"/>
-    </w:p>
-    <w:p>
-      <w:pPr>
-        <w:rPr>
-          <w:rFonts w:ascii="Consolas" w:hAnsi="Consolas" w:cs="Consolas"/>
-          <w:color w:val="222222"/>
-          <w:sz w:val="18"/>
-          <w:szCs w:val="18"/>
-          <w:shd w:val="clear" w:color="auto" w:fill="FFFFFF"/>
-        </w:rPr>
-      </w:pPr>
-    </w:p>
-    <w:p>
-      <w:pPr>
-        <w:rPr>
-          <w:rFonts w:ascii="Consolas" w:hAnsi="Consolas" w:cs="Consolas"/>
-          <w:color w:val="222222"/>
-          <w:sz w:val="18"/>
-          <w:szCs w:val="18"/>
-          <w:shd w:val="clear" w:color="auto" w:fill="FFFFFF"/>
-        </w:rPr>
-      </w:pPr>
-    </w:p>
-    <w:p>
-      <w:pPr>
-        <w:rPr>
-          <w:rFonts w:ascii="Consolas" w:hAnsi="Consolas" w:cs="Consolas"/>
-          <w:color w:val="222222"/>
-          <w:sz w:val="18"/>
-          <w:szCs w:val="18"/>
-          <w:shd w:val="clear" w:color="auto" w:fill="FFFFFF"/>
-        </w:rPr>
-      </w:pPr>
-    </w:p>
-    <w:p>
-      <w:pPr>
-        <w:rPr>
-          <w:rFonts w:ascii="Consolas" w:hAnsi="Consolas" w:cs="Consolas"/>
-          <w:color w:val="222222"/>
-          <w:sz w:val="18"/>
-          <w:szCs w:val="18"/>
-          <w:shd w:val="clear" w:color="auto" w:fill="FFFFFF"/>
-        </w:rPr>
-      </w:pPr>
-    </w:p>
-    <w:p>
-      <w:pPr>
-        <w:rPr>
-          <w:rFonts w:ascii="Times New Roman" w:hAnsi="Times New Roman" w:cs="Times New Roman"/>
-        </w:rPr>
-      </w:pPr>
-    </w:p>
-    <w:p>
-      <w:pPr>
-        <w:rPr>
-          <w:rFonts w:ascii="Times New Roman" w:hAnsi="Times New Roman" w:cs="Times New Roman"/>
-        </w:rPr>
-      </w:pPr>
-    </w:p>
-    <w:p>
-      <w:pPr>
-        <w:rPr>
-          <w:rFonts w:ascii="Consolas" w:hAnsi="Consolas" w:cs="Consolas"/>
-          <w:color w:val="222222"/>
-          <w:sz w:val="18"/>
-          <w:szCs w:val="18"/>
-          <w:shd w:val="clear" w:color="auto" w:fill="FFFFFF"/>
-        </w:rPr>
-      </w:pPr>
-    </w:p>
-    <w:p>
-      <w:pPr>
-        <w:rPr>
-          <w:rFonts w:ascii="Times New Roman" w:hAnsi="Times New Roman" w:cs="Times New Roman"/>
-        </w:rPr>
-      </w:pPr>
-    </w:p>
-    <w:p>
-      <w:pPr>
-        <w:rPr>
-          <w:rFonts w:ascii="Times New Roman" w:hAnsi="Times New Roman" w:cs="Times New Roman"/>
-        </w:rPr>
-      </w:pPr>
-    </w:p>
-    <w:p>
-      <w:pPr>
-        <w:rPr>
-          <w:rFonts w:ascii="Times New Roman" w:hAnsi="Times New Roman" w:cs="Times New Roman"/>
-        </w:rPr>
-      </w:pPr>
-    </w:p>
-    <w:p>
-      <w:pPr>
-        <w:rPr>
-          <w:rFonts w:ascii="Times New Roman" w:hAnsi="Times New Roman" w:cs="Times New Roman"/>
-        </w:rPr>
-      </w:pPr>
-    </w:p>
-    <w:p>
-      <w:pPr>
-        <w:rPr>
-          <w:rFonts w:ascii="Times New Roman" w:hAnsi="Times New Roman" w:cs="Times New Roman"/>
-        </w:rPr>
-      </w:pPr>
-      <w:r>
-        <w:rPr>
-          <w:rFonts w:ascii="Times New Roman" w:hAnsi="Times New Roman" w:cs="Times New Roman"/>
-        </w:rPr>
-        <w:br w:type="page"/>
-      </w:r>
-    </w:p>
-    <w:p>
-      <w:pPr>
-        <w:rPr>
-          <w:rFonts w:ascii="Times New Roman" w:hAnsi="Times New Roman" w:cs="Times New Roman"/>
-        </w:rPr>
-      </w:pPr>
-    </w:p>
-    <w:p>
-      <w:pPr>
-        <w:rPr>
-          <w:rFonts w:ascii="Times New Roman" w:hAnsi="Times New Roman" w:cs="Times New Roman"/>
-        </w:rPr>
-      </w:pPr>
-    </w:p>
-    <w:p>
-      <w:pPr>
-        <w:rPr>
-          <w:rFonts w:ascii="Times New Roman" w:hAnsi="Times New Roman" w:cs="Times New Roman"/>
-        </w:rPr>
-      </w:pPr>
-    </w:p>
-    <w:p>
-      <w:pPr>
-        <w:rPr>
-          <w:rFonts w:ascii="Times New Roman" w:hAnsi="Times New Roman" w:cs="Times New Roman"/>
-        </w:rPr>
-      </w:pPr>
-    </w:p>
-    <w:p>
-      <w:pPr>
-        <w:rPr>
-          <w:rFonts w:ascii="Times New Roman" w:hAnsi="Times New Roman" w:cs="Times New Roman"/>
-        </w:rPr>
-      </w:pPr>
-    </w:p>
-    <w:p>
-      <w:pPr>
-        <w:rPr>
-          <w:rFonts w:ascii="Times New Roman" w:hAnsi="Times New Roman" w:cs="Times New Roman"/>
-        </w:rPr>
-      </w:pPr>
-    </w:p>
-    <w:p>
-      <w:pPr>
-        <w:rPr>
-          <w:rFonts w:ascii="Times New Roman" w:hAnsi="Times New Roman" w:cs="Times New Roman"/>
-        </w:rPr>
-      </w:pPr>
     </w:p>
     <w:sectPr>
       <w:headerReference w:type="default" r:id="rId9"/>
@@ -4390,7 +4686,7 @@
         <w:sz w:val="24"/>
         <w:szCs w:val="24"/>
       </w:rPr>
-      <w:t>10</w:t>
+      <w:t>8</w:t>
     </w:r>
     <w:r>
       <w:rPr>

</xml_diff>